<commit_message>
Atualização TCC e Relatorio Mensal
atualização no texto do tcc e criação do relatorio mensal de setembro.
</commit_message>
<xml_diff>
--- a/texto/RELATORIO_MENSAL_SETEMBRO.docx
+++ b/texto/RELATORIO_MENSAL_SETEMBRO.docx
@@ -129,7 +129,7 @@
                 <w:sz w:val="24"/>
                 <w:szCs w:val="24"/>
               </w:rPr>
-              <w:t>Outubro</w:t>
+              <w:t>Setembro</w:t>
             </w:r>
           </w:p>
         </w:tc>
@@ -387,10 +387,242 @@
           <w:sz w:val="24"/>
           <w:szCs w:val="22"/>
         </w:rPr>
-        <w:t>Texto.....</w:t>
+        <w:t xml:space="preserve">Respeitando o cronograma estabelecido para o projeto, no mês de </w:t>
+      </w:r>
+      <w:r>
+        <w:rPr>
+          <w:rFonts w:ascii="Arial" w:hAnsi="Arial" w:cs="Arial"/>
+          <w:bCs/>
+          <w:sz w:val="24"/>
+          <w:szCs w:val="22"/>
+        </w:rPr>
+        <w:t>setembro</w:t>
+      </w:r>
+      <w:r>
+        <w:rPr>
+          <w:rFonts w:ascii="Arial" w:hAnsi="Arial" w:cs="Arial"/>
+          <w:bCs/>
+          <w:sz w:val="24"/>
+          <w:szCs w:val="22"/>
+        </w:rPr>
+        <w:t xml:space="preserve"> foi </w:t>
+      </w:r>
+      <w:r>
+        <w:rPr>
+          <w:rFonts w:ascii="Arial" w:hAnsi="Arial" w:cs="Arial"/>
+          <w:bCs/>
+          <w:sz w:val="24"/>
+          <w:szCs w:val="22"/>
+        </w:rPr>
+        <w:t xml:space="preserve">feito </w:t>
+      </w:r>
+      <w:r>
+        <w:rPr>
+          <w:rFonts w:ascii="Arial" w:hAnsi="Arial" w:cs="Arial"/>
+          <w:bCs/>
+          <w:sz w:val="24"/>
+          <w:szCs w:val="22"/>
+        </w:rPr>
+        <w:t>uma revisão minuciosa no trabalho de estágio II</w:t>
+      </w:r>
+      <w:r>
+        <w:rPr>
+          <w:rFonts w:ascii="Arial" w:hAnsi="Arial" w:cs="Arial"/>
+          <w:bCs/>
+          <w:sz w:val="24"/>
+          <w:szCs w:val="22"/>
+        </w:rPr>
+        <w:t xml:space="preserve"> para dá continuidade ao projeto proposto, criação de um </w:t>
+      </w:r>
+      <w:r>
+        <w:rPr>
+          <w:rFonts w:ascii="Arial" w:hAnsi="Arial" w:cs="Arial"/>
+          <w:bCs/>
+          <w:sz w:val="24"/>
+          <w:szCs w:val="22"/>
+        </w:rPr>
+        <w:t xml:space="preserve">questionário </w:t>
+      </w:r>
+      <w:r>
+        <w:rPr>
+          <w:rFonts w:ascii="Arial" w:hAnsi="Arial" w:cs="Arial"/>
+          <w:bCs/>
+          <w:sz w:val="24"/>
+          <w:szCs w:val="22"/>
+        </w:rPr>
+        <w:t>de pesquisa</w:t>
+      </w:r>
+      <w:r>
+        <w:rPr>
+          <w:rFonts w:ascii="Arial" w:hAnsi="Arial" w:cs="Arial"/>
+          <w:bCs/>
+          <w:sz w:val="24"/>
+          <w:szCs w:val="22"/>
+        </w:rPr>
+        <w:t xml:space="preserve"> disponibilizado nas redes sócias</w:t>
+      </w:r>
+      <w:r>
+        <w:rPr>
+          <w:rFonts w:ascii="Arial" w:hAnsi="Arial" w:cs="Arial"/>
+          <w:bCs/>
+          <w:sz w:val="24"/>
+          <w:szCs w:val="22"/>
+        </w:rPr>
+        <w:t>, na intenção de coletar o máximo de informação possível sobre</w:t>
+      </w:r>
+      <w:r>
+        <w:rPr>
+          <w:rFonts w:ascii="Arial" w:hAnsi="Arial" w:cs="Arial"/>
+          <w:bCs/>
+          <w:sz w:val="24"/>
+          <w:szCs w:val="22"/>
+        </w:rPr>
+        <w:t xml:space="preserve"> a forma de</w:t>
+      </w:r>
+      <w:r>
+        <w:rPr>
+          <w:rFonts w:ascii="Arial" w:hAnsi="Arial" w:cs="Arial"/>
+          <w:bCs/>
+          <w:sz w:val="24"/>
+          <w:szCs w:val="22"/>
+        </w:rPr>
+        <w:t xml:space="preserve"> contração de prestadores de serviços</w:t>
+      </w:r>
+      <w:r>
+        <w:rPr>
+          <w:rFonts w:ascii="Arial" w:hAnsi="Arial" w:cs="Arial"/>
+          <w:bCs/>
+          <w:sz w:val="24"/>
+          <w:szCs w:val="22"/>
+        </w:rPr>
+        <w:t>,</w:t>
+      </w:r>
+      <w:r>
+        <w:rPr>
+          <w:rFonts w:ascii="Arial" w:hAnsi="Arial" w:cs="Arial"/>
+          <w:bCs/>
+          <w:sz w:val="24"/>
+          <w:szCs w:val="22"/>
+        </w:rPr>
+        <w:t xml:space="preserve"> como os prestadores de serviços costuma</w:t>
+      </w:r>
+      <w:r>
+        <w:rPr>
+          <w:rFonts w:ascii="Arial" w:hAnsi="Arial" w:cs="Arial"/>
+          <w:bCs/>
+          <w:sz w:val="24"/>
+          <w:szCs w:val="22"/>
+        </w:rPr>
+        <w:t>m</w:t>
+      </w:r>
+      <w:r>
+        <w:rPr>
+          <w:rFonts w:ascii="Arial" w:hAnsi="Arial" w:cs="Arial"/>
+          <w:bCs/>
+          <w:sz w:val="24"/>
+          <w:szCs w:val="22"/>
+        </w:rPr>
+        <w:t xml:space="preserve"> anunciar seus serviços</w:t>
+      </w:r>
+      <w:r>
+        <w:rPr>
+          <w:rFonts w:ascii="Arial" w:hAnsi="Arial" w:cs="Arial"/>
+          <w:bCs/>
+          <w:sz w:val="24"/>
+          <w:szCs w:val="22"/>
+        </w:rPr>
+        <w:t>, como as pessoas costumam avaliar os serviços prestados, quanto um prestador gasta para divulgar seu serviço, etc.</w:t>
+      </w:r>
+      <w:r>
+        <w:rPr>
+          <w:rFonts w:ascii="Arial" w:hAnsi="Arial" w:cs="Arial"/>
+          <w:bCs/>
+          <w:sz w:val="24"/>
+          <w:szCs w:val="22"/>
+        </w:rPr>
+        <w:t xml:space="preserve"> </w:t>
+      </w:r>
+      <w:r>
+        <w:rPr>
+          <w:rFonts w:ascii="Arial" w:hAnsi="Arial" w:cs="Arial"/>
+          <w:bCs/>
+          <w:sz w:val="24"/>
+          <w:szCs w:val="22"/>
+        </w:rPr>
+        <w:t xml:space="preserve">O resultado desse </w:t>
+      </w:r>
+      <w:r>
+        <w:rPr>
+          <w:rFonts w:ascii="Arial" w:hAnsi="Arial" w:cs="Arial"/>
+          <w:bCs/>
+          <w:sz w:val="24"/>
+          <w:szCs w:val="22"/>
+        </w:rPr>
+        <w:t xml:space="preserve">questionário </w:t>
+      </w:r>
+      <w:r>
+        <w:rPr>
+          <w:rFonts w:ascii="Arial" w:hAnsi="Arial" w:cs="Arial"/>
+          <w:bCs/>
+          <w:sz w:val="24"/>
+          <w:szCs w:val="22"/>
+        </w:rPr>
+        <w:t xml:space="preserve">será exibido no relatório final de </w:t>
+      </w:r>
+      <w:r>
+        <w:rPr>
+          <w:rFonts w:ascii="Arial" w:hAnsi="Arial" w:cs="Arial"/>
+          <w:bCs/>
+          <w:sz w:val="24"/>
+          <w:szCs w:val="22"/>
+        </w:rPr>
+        <w:t>TCC</w:t>
+      </w:r>
+      <w:r>
+        <w:rPr>
+          <w:rFonts w:ascii="Arial" w:hAnsi="Arial" w:cs="Arial"/>
+          <w:bCs/>
+          <w:sz w:val="24"/>
+          <w:szCs w:val="22"/>
+        </w:rPr>
+        <w:t xml:space="preserve">, para que possam ser </w:t>
+      </w:r>
+      <w:r>
+        <w:rPr>
+          <w:rFonts w:ascii="Arial" w:hAnsi="Arial" w:cs="Arial"/>
+          <w:bCs/>
+          <w:sz w:val="24"/>
+          <w:szCs w:val="22"/>
+        </w:rPr>
+        <w:t>analisados</w:t>
+      </w:r>
+      <w:r>
+        <w:rPr>
+          <w:rFonts w:ascii="Arial" w:hAnsi="Arial" w:cs="Arial"/>
+          <w:bCs/>
+          <w:sz w:val="24"/>
+          <w:szCs w:val="22"/>
+        </w:rPr>
+        <w:t xml:space="preserve"> por todos.</w:t>
       </w:r>
       <w:bookmarkStart w:id="0" w:name="_GoBack"/>
       <w:bookmarkEnd w:id="0"/>
+    </w:p>
+    <w:p>
+      <w:pPr>
+        <w:widowControl w:val="0"/>
+        <w:autoSpaceDE w:val="0"/>
+        <w:autoSpaceDN w:val="0"/>
+        <w:adjustRightInd w:val="0"/>
+        <w:spacing w:line="360" w:lineRule="auto"/>
+        <w:jc w:val="both"/>
+        <w:rPr>
+          <w:rFonts w:ascii="Arial" w:hAnsi="Arial" w:cs="Arial"/>
+          <w:bCs/>
+          <w:sz w:val="24"/>
+          <w:szCs w:val="22"/>
+        </w:rPr>
+      </w:pPr>
     </w:p>
     <w:p>
       <w:pPr>

</xml_diff>